<commit_message>
updating resume adding icon
</commit_message>
<xml_diff>
--- a/Mobin Karimi Resume.docx
+++ b/Mobin Karimi Resume.docx
@@ -17,7 +17,7 @@
         <mc:AlternateContent>
           <mc:Choice Requires="wps">
             <w:drawing>
-              <wp:anchor distT="0" distB="0" distL="114300" distR="114300" simplePos="0" relativeHeight="251659264" behindDoc="0" locked="1" layoutInCell="1" allowOverlap="1" wp14:anchorId="71DD1262" wp14:editId="4917342F">
+              <wp:anchor distT="0" distB="0" distL="114300" distR="114300" simplePos="0" relativeHeight="251659264" behindDoc="0" locked="1" layoutInCell="1" allowOverlap="1" wp14:anchorId="71DD1262" wp14:editId="65868164">
                 <wp:simplePos x="0" y="0"/>
                 <wp:positionH relativeFrom="page">
                   <wp:posOffset>461645</wp:posOffset>
@@ -76,7 +76,7 @@
           </mc:Choice>
           <mc:Fallback>
             <w:pict>
-              <v:rect w14:anchorId="44A36D37" id="Rectangle 1" o:spid="_x0000_s1026" style="position:absolute;margin-left:36.35pt;margin-top:10in;width:539.3pt;height:36pt;z-index:251659264;visibility:visible;mso-wrap-style:square;mso-width-percent:0;mso-height-percent:0;mso-wrap-distance-left:9pt;mso-wrap-distance-top:0;mso-wrap-distance-right:9pt;mso-wrap-distance-bottom:0;mso-position-horizontal:absolute;mso-position-horizontal-relative:page;mso-position-vertical:absolute;mso-position-vertical-relative:text;mso-width-percent:0;mso-height-percent:0;mso-width-relative:page;mso-height-relative:page;v-text-anchor:top" o:gfxdata="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" fillcolor="#648276 [3208]" stroked="f">
+              <v:rect w14:anchorId="02B6A847" id="Rectangle 1" o:spid="_x0000_s1026" style="position:absolute;margin-left:36.35pt;margin-top:10in;width:539.3pt;height:36pt;z-index:251659264;visibility:visible;mso-wrap-style:square;mso-width-percent:0;mso-height-percent:0;mso-wrap-distance-left:9pt;mso-wrap-distance-top:0;mso-wrap-distance-right:9pt;mso-wrap-distance-bottom:0;mso-position-horizontal:absolute;mso-position-horizontal-relative:page;mso-position-vertical:absolute;mso-position-vertical-relative:text;mso-width-percent:0;mso-height-percent:0;mso-width-relative:page;mso-height-relative:page;v-text-anchor:top" o:gfxdata="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" fillcolor="#648276 [3208]" stroked="f">
                 <w10:wrap anchorx="page"/>
                 <w10:anchorlock/>
               </v:rect>
@@ -160,6 +160,9 @@
         <w:gridCol w:w="7125"/>
       </w:tblGrid>
       <w:tr>
+        <w:trPr>
+          <w:trHeight w:val="35"/>
+        </w:trPr>
         <w:tc>
           <w:tcPr>
             <w:tcW w:w="3675" w:type="dxa"/>
@@ -218,85 +221,277 @@
           <w:p>
             <w:pPr>
               <w:jc w:val="right"/>
+            </w:pPr>
+            <w:r>
               <w:rPr>
-                <w:color w:val="0070C0"/>
+                <w:noProof/>
               </w:rPr>
-            </w:pPr>
-            <w:hyperlink r:id="rId11" w:history="1">
-              <w:r>
-                <w:rPr>
-                  <w:rStyle w:val="Hyperlink"/>
-                  <w:color w:val="0070C0"/>
-                </w:rPr>
-                <w:t>https://www.linkedin.com/in/mobin-karimi-9248ba24b</w:t>
-              </w:r>
-            </w:hyperlink>
+              <w:drawing>
+                <wp:inline distT="0" distB="0" distL="0" distR="0" wp14:anchorId="545EF0E5" wp14:editId="740B380C">
+                  <wp:extent cx="466725" cy="466725"/>
+                  <wp:effectExtent l="0" t="0" r="9525" b="9525"/>
+                  <wp:docPr id="1810793165" name="Picture 27">
+                    <a:hlinkClick xmlns:a="http://schemas.openxmlformats.org/drawingml/2006/main" r:id="rId11"/>
+                  </wp:docPr>
+                  <wp:cNvGraphicFramePr>
+                    <a:graphicFrameLocks xmlns:a="http://schemas.openxmlformats.org/drawingml/2006/main" noChangeAspect="1"/>
+                  </wp:cNvGraphicFramePr>
+                  <a:graphic xmlns:a="http://schemas.openxmlformats.org/drawingml/2006/main">
+                    <a:graphicData uri="http://schemas.openxmlformats.org/drawingml/2006/picture">
+                      <pic:pic xmlns:pic="http://schemas.openxmlformats.org/drawingml/2006/picture">
+                        <pic:nvPicPr>
+                          <pic:cNvPr id="1810793165" name="Picture 27">
+                            <a:hlinkClick r:id="rId11"/>
+                          </pic:cNvPr>
+                          <pic:cNvPicPr/>
+                        </pic:nvPicPr>
+                        <pic:blipFill>
+                          <a:blip r:embed="rId12" cstate="print">
+                            <a:extLst>
+                              <a:ext uri="{28A0092B-C50C-407E-A947-70E740481C1C}">
+                                <a14:useLocalDpi xmlns:a14="http://schemas.microsoft.com/office/drawing/2010/main" val="0"/>
+                              </a:ext>
+                            </a:extLst>
+                          </a:blip>
+                          <a:stretch>
+                            <a:fillRect/>
+                          </a:stretch>
+                        </pic:blipFill>
+                        <pic:spPr>
+                          <a:xfrm>
+                            <a:off x="0" y="0"/>
+                            <a:ext cx="466725" cy="466725"/>
+                          </a:xfrm>
+                          <a:prstGeom prst="rect">
+                            <a:avLst/>
+                          </a:prstGeom>
+                        </pic:spPr>
+                      </pic:pic>
+                    </a:graphicData>
+                  </a:graphic>
+                </wp:inline>
+              </w:drawing>
+            </w:r>
+            <w:r>
+              <w:t xml:space="preserve">   </w:t>
+            </w:r>
             <w:r>
               <w:rPr>
-                <w:color w:val="0070C0"/>
+                <w:noProof/>
               </w:rPr>
-              <w:t>/</w:t>
-            </w:r>
+              <w:drawing>
+                <wp:inline distT="0" distB="0" distL="0" distR="0" wp14:anchorId="685678E9" wp14:editId="1FB915E6">
+                  <wp:extent cx="409575" cy="457200"/>
+                  <wp:effectExtent l="0" t="0" r="9525" b="0"/>
+                  <wp:docPr id="1839338717" name="Picture 12">
+                    <a:hlinkClick xmlns:a="http://schemas.openxmlformats.org/drawingml/2006/main" r:id="rId13"/>
+                  </wp:docPr>
+                  <wp:cNvGraphicFramePr>
+                    <a:graphicFrameLocks xmlns:a="http://schemas.openxmlformats.org/drawingml/2006/main" noChangeAspect="1"/>
+                  </wp:cNvGraphicFramePr>
+                  <a:graphic xmlns:a="http://schemas.openxmlformats.org/drawingml/2006/main">
+                    <a:graphicData uri="http://schemas.openxmlformats.org/drawingml/2006/picture">
+                      <pic:pic xmlns:pic="http://schemas.openxmlformats.org/drawingml/2006/picture">
+                        <pic:nvPicPr>
+                          <pic:cNvPr id="1839338717" name="Picture 12">
+                            <a:hlinkClick r:id="rId13"/>
+                          </pic:cNvPr>
+                          <pic:cNvPicPr/>
+                        </pic:nvPicPr>
+                        <pic:blipFill>
+                          <a:blip r:embed="rId14" cstate="print">
+                            <a:extLst>
+                              <a:ext uri="{28A0092B-C50C-407E-A947-70E740481C1C}">
+                                <a14:useLocalDpi xmlns:a14="http://schemas.microsoft.com/office/drawing/2010/main" val="0"/>
+                              </a:ext>
+                            </a:extLst>
+                          </a:blip>
+                          <a:stretch>
+                            <a:fillRect/>
+                          </a:stretch>
+                        </pic:blipFill>
+                        <pic:spPr>
+                          <a:xfrm>
+                            <a:off x="0" y="0"/>
+                            <a:ext cx="409575" cy="457200"/>
+                          </a:xfrm>
+                          <a:prstGeom prst="rect">
+                            <a:avLst/>
+                          </a:prstGeom>
+                        </pic:spPr>
+                      </pic:pic>
+                    </a:graphicData>
+                  </a:graphic>
+                </wp:inline>
+              </w:drawing>
+            </w:r>
+            <w:r>
+              <w:t xml:space="preserve"> </w:t>
+            </w:r>
+            <w:r>
+              <w:t xml:space="preserve">  </w:t>
+            </w:r>
+            <w:r>
+              <w:rPr>
+                <w:noProof/>
+              </w:rPr>
+              <w:drawing>
+                <wp:inline distT="0" distB="0" distL="0" distR="0" wp14:anchorId="3C74ABE4" wp14:editId="76CEDAF4">
+                  <wp:extent cx="476250" cy="476250"/>
+                  <wp:effectExtent l="0" t="0" r="0" b="0"/>
+                  <wp:docPr id="1582860635" name="Picture 9">
+                    <a:hlinkClick xmlns:a="http://schemas.openxmlformats.org/drawingml/2006/main" r:id="rId15"/>
+                  </wp:docPr>
+                  <wp:cNvGraphicFramePr>
+                    <a:graphicFrameLocks xmlns:a="http://schemas.openxmlformats.org/drawingml/2006/main" noChangeAspect="1"/>
+                  </wp:cNvGraphicFramePr>
+                  <a:graphic xmlns:a="http://schemas.openxmlformats.org/drawingml/2006/main">
+                    <a:graphicData uri="http://schemas.openxmlformats.org/drawingml/2006/picture">
+                      <pic:pic xmlns:pic="http://schemas.openxmlformats.org/drawingml/2006/picture">
+                        <pic:nvPicPr>
+                          <pic:cNvPr id="1582860635" name="Picture 9">
+                            <a:hlinkClick r:id="rId15"/>
+                          </pic:cNvPr>
+                          <pic:cNvPicPr/>
+                        </pic:nvPicPr>
+                        <pic:blipFill>
+                          <a:blip r:embed="rId16" cstate="print">
+                            <a:extLst>
+                              <a:ext uri="{28A0092B-C50C-407E-A947-70E740481C1C}">
+                                <a14:useLocalDpi xmlns:a14="http://schemas.microsoft.com/office/drawing/2010/main" val="0"/>
+                              </a:ext>
+                            </a:extLst>
+                          </a:blip>
+                          <a:stretch>
+                            <a:fillRect/>
+                          </a:stretch>
+                        </pic:blipFill>
+                        <pic:spPr>
+                          <a:xfrm>
+                            <a:off x="0" y="0"/>
+                            <a:ext cx="476250" cy="476250"/>
+                          </a:xfrm>
+                          <a:prstGeom prst="rect">
+                            <a:avLst/>
+                          </a:prstGeom>
+                        </pic:spPr>
+                      </pic:pic>
+                    </a:graphicData>
+                  </a:graphic>
+                </wp:inline>
+              </w:drawing>
+            </w:r>
+          </w:p>
+          <w:p>
+            <w:pPr>
+              <w:jc w:val="right"/>
+            </w:pPr>
           </w:p>
           <w:p>
             <w:pPr>
               <w:jc w:val="right"/>
               <w:rPr>
-                <w:color w:val="00B0F0"/>
+                <w:sz w:val="18"/>
+                <w:szCs w:val="20"/>
               </w:rPr>
             </w:pPr>
-            <w:hyperlink r:id="rId12" w:history="1">
-              <w:r>
-                <w:rPr>
-                  <w:rStyle w:val="Hyperlink"/>
-                  <w:color w:val="00B0F0"/>
-                </w:rPr>
-                <w:t>https://t.me/mobinkarimi2000</w:t>
-              </w:r>
-            </w:hyperlink>
-          </w:p>
-          <w:p>
-            <w:pPr>
-              <w:jc w:val="right"/>
-            </w:pPr>
-            <w:r>
-              <w:t>+989184536832</w:t>
+            <w:r>
+              <w:tab/>
+            </w:r>
+            <w:r>
+              <w:tab/>
+            </w:r>
+            <w:r>
+              <w:rPr>
+                <w:noProof/>
+              </w:rPr>
+              <w:drawing>
+                <wp:inline distT="0" distB="0" distL="0" distR="0" wp14:anchorId="1E841F6B" wp14:editId="5E35DEA8">
+                  <wp:extent cx="256964" cy="192723"/>
+                  <wp:effectExtent l="0" t="0" r="0" b="0"/>
+                  <wp:docPr id="1798013192" name="Picture 11"/>
+                  <wp:cNvGraphicFramePr>
+                    <a:graphicFrameLocks xmlns:a="http://schemas.openxmlformats.org/drawingml/2006/main" noChangeAspect="1"/>
+                  </wp:cNvGraphicFramePr>
+                  <a:graphic xmlns:a="http://schemas.openxmlformats.org/drawingml/2006/main">
+                    <a:graphicData uri="http://schemas.openxmlformats.org/drawingml/2006/picture">
+                      <pic:pic xmlns:pic="http://schemas.openxmlformats.org/drawingml/2006/picture">
+                        <pic:nvPicPr>
+                          <pic:cNvPr id="1798013192" name="Picture 1798013192"/>
+                          <pic:cNvPicPr/>
+                        </pic:nvPicPr>
+                        <pic:blipFill>
+                          <a:blip r:embed="rId17" cstate="print">
+                            <a:extLst>
+                              <a:ext uri="{28A0092B-C50C-407E-A947-70E740481C1C}">
+                                <a14:useLocalDpi xmlns:a14="http://schemas.microsoft.com/office/drawing/2010/main" val="0"/>
+                              </a:ext>
+                            </a:extLst>
+                          </a:blip>
+                          <a:stretch>
+                            <a:fillRect/>
+                          </a:stretch>
+                        </pic:blipFill>
+                        <pic:spPr>
+                          <a:xfrm>
+                            <a:off x="0" y="0"/>
+                            <a:ext cx="266299" cy="199725"/>
+                          </a:xfrm>
+                          <a:prstGeom prst="rect">
+                            <a:avLst/>
+                          </a:prstGeom>
+                        </pic:spPr>
+                      </pic:pic>
+                    </a:graphicData>
+                  </a:graphic>
+                </wp:inline>
+              </w:drawing>
+            </w:r>
+            <w:r>
+              <w:rPr>
+                <w:sz w:val="18"/>
+                <w:szCs w:val="20"/>
+              </w:rPr>
+              <w:t xml:space="preserve"> </w:t>
             </w:r>
           </w:p>
           <w:sdt>
             <w:sdtPr>
+              <w:rPr>
+                <w:sz w:val="18"/>
+                <w:szCs w:val="20"/>
+              </w:rPr>
               <w:id w:val="2140226413"/>
               <w:placeholder>
-                <w:docPart w:val="F24863961CCD4287B524E93DAF7DEC11"/>
+                <w:docPart w:val="D2FAD24A7E7247B0906DBF1A56AC1724"/>
               </w:placeholder>
               <w15:appearance w15:val="hidden"/>
             </w:sdtPr>
+            <w:sdtEndPr>
+              <w:rPr>
+                <w:sz w:val="22"/>
+                <w:szCs w:val="24"/>
+              </w:rPr>
+            </w:sdtEndPr>
             <w:sdtContent>
               <w:p>
                 <w:pPr>
                   <w:jc w:val="right"/>
+                  <w:rPr>
+                    <w:sz w:val="18"/>
+                    <w:szCs w:val="20"/>
+                  </w:rPr>
                 </w:pPr>
-                <w:hyperlink r:id="rId13" w:history="1">
+                <w:hyperlink r:id="rId18" w:history="1">
                   <w:r>
                     <w:rPr>
                       <w:rStyle w:val="Hyperlink"/>
+                      <w:sz w:val="18"/>
+                      <w:szCs w:val="20"/>
                     </w:rPr>
                     <w:t>mobin.codingflutter@gmail.com</w:t>
                   </w:r>
                 </w:hyperlink>
-              </w:p>
-              <w:p>
-                <w:pPr>
-                  <w:jc w:val="right"/>
-                </w:pPr>
-                <w:r>
-                  <w:t xml:space="preserve">Iran – Kurdistan - </w:t>
-                </w:r>
-                <w:proofErr w:type="spellStart"/>
-                <w:r>
-                  <w:t>Sanandaj</w:t>
-                </w:r>
-                <w:proofErr w:type="spellEnd"/>
               </w:p>
             </w:sdtContent>
           </w:sdt>
@@ -652,10 +847,15 @@
             <w:pPr>
               <w:jc w:val="right"/>
               <w:rPr>
-                <w:sz w:val="28"/>
-                <w:szCs w:val="28"/>
+                <w:szCs w:val="22"/>
               </w:rPr>
             </w:pPr>
+            <w:r>
+              <w:rPr>
+                <w:szCs w:val="22"/>
+              </w:rPr>
+              <w:t>Mason code generator</w:t>
+            </w:r>
           </w:p>
         </w:tc>
         <w:tc>
@@ -788,7 +988,10 @@
             </w:r>
             <w:proofErr w:type="spellStart"/>
             <w:r>
-              <w:t>oneyar</w:t>
+              <w:t>O</w:t>
+            </w:r>
+            <w:r>
+              <w:t>neyar</w:t>
             </w:r>
             <w:proofErr w:type="spellEnd"/>
             <w:r>
@@ -996,8 +1199,13 @@
             <w:r>
               <w:t xml:space="preserve"> </w:t>
             </w:r>
-            <w:r>
-              <w:t xml:space="preserve">Long pulling, proxy and </w:t>
+            <w:proofErr w:type="gramStart"/>
+            <w:r>
+              <w:t>Long</w:t>
+            </w:r>
+            <w:proofErr w:type="gramEnd"/>
+            <w:r>
+              <w:t xml:space="preserve"> pulling, proxy and </w:t>
             </w:r>
             <w:r>
               <w:t>etc.</w:t>
@@ -1261,7 +1469,17 @@
           <w:sz w:val="32"/>
           <w:szCs w:val="36"/>
         </w:rPr>
-        <w:t>oneyar</w:t>
+        <w:t>O</w:t>
+      </w:r>
+      <w:r>
+        <w:rPr>
+          <w:b/>
+          <w:bCs/>
+          <w:color w:val="000000" w:themeColor="text1"/>
+          <w:sz w:val="32"/>
+          <w:szCs w:val="36"/>
+        </w:rPr>
+        <w:t>neyar</w:t>
       </w:r>
       <w:proofErr w:type="spellEnd"/>
       <w:r>
@@ -1278,7 +1496,7 @@
     <w:p>
       <w:pPr>
         <w:ind w:left="720"/>
-        <w:jc w:val="both"/>
+        <w:jc w:val="mediumKashida"/>
         <w:rPr>
           <w:color w:val="7F7F7F" w:themeColor="text1" w:themeTint="80"/>
           <w:sz w:val="24"/>
@@ -1352,23 +1570,49 @@
           <w:color w:val="7F7F7F" w:themeColor="text1" w:themeTint="80"/>
           <w:sz w:val="24"/>
         </w:rPr>
-        <w:t xml:space="preserve"> workhouse while </w:t>
+        <w:t xml:space="preserve"> workhouse while perso</w:t>
       </w:r>
-      <w:proofErr w:type="gramStart"/>
       <w:r>
         <w:rPr>
           <w:color w:val="7F7F7F" w:themeColor="text1" w:themeTint="80"/>
           <w:sz w:val="24"/>
         </w:rPr>
-        <w:t>personal</w:t>
+        <w:t>n</w:t>
       </w:r>
-      <w:proofErr w:type="gramEnd"/>
       <w:r>
         <w:rPr>
           <w:color w:val="7F7F7F" w:themeColor="text1" w:themeTint="80"/>
           <w:sz w:val="24"/>
         </w:rPr>
-        <w:t xml:space="preserve"> has shiftwork.</w:t>
+        <w:t>n</w:t>
+      </w:r>
+      <w:r>
+        <w:rPr>
+          <w:color w:val="7F7F7F" w:themeColor="text1" w:themeTint="80"/>
+          <w:sz w:val="24"/>
+        </w:rPr>
+        <w:t>e</w:t>
+      </w:r>
+      <w:r>
+        <w:rPr>
+          <w:color w:val="7F7F7F" w:themeColor="text1" w:themeTint="80"/>
+          <w:sz w:val="24"/>
+        </w:rPr>
+        <w:t xml:space="preserve">l </w:t>
+      </w:r>
+      <w:r>
+        <w:rPr>
+          <w:color w:val="7F7F7F" w:themeColor="text1" w:themeTint="80"/>
+          <w:sz w:val="24"/>
+        </w:rPr>
+        <w:t>have</w:t>
+      </w:r>
+      <w:r>
+        <w:rPr>
+          <w:color w:val="7F7F7F" w:themeColor="text1" w:themeTint="80"/>
+          <w:sz w:val="24"/>
+        </w:rPr>
+        <w:t xml:space="preserve"> shiftwork.</w:t>
       </w:r>
     </w:p>
     <w:p>
@@ -1385,288 +1629,21 @@
           <w:color w:val="7F7F7F" w:themeColor="text1" w:themeTint="80"/>
           <w:sz w:val="24"/>
         </w:rPr>
-        <mc:AlternateContent>
-          <mc:Choice Requires="wps">
-            <w:drawing>
-              <wp:anchor distT="45720" distB="45720" distL="114300" distR="114300" simplePos="0" relativeHeight="251672576" behindDoc="0" locked="0" layoutInCell="1" allowOverlap="1" wp14:anchorId="156C2073" wp14:editId="1AF15855">
-                <wp:simplePos x="0" y="0"/>
-                <wp:positionH relativeFrom="column">
-                  <wp:posOffset>2523490</wp:posOffset>
-                </wp:positionH>
-                <wp:positionV relativeFrom="paragraph">
-                  <wp:posOffset>40640</wp:posOffset>
-                </wp:positionV>
-                <wp:extent cx="1828165" cy="2776855"/>
-                <wp:effectExtent l="0" t="0" r="0" b="4445"/>
-                <wp:wrapSquare wrapText="bothSides"/>
-                <wp:docPr id="217" name="Text Box 2"/>
-                <wp:cNvGraphicFramePr>
-                  <a:graphicFrameLocks xmlns:a="http://schemas.openxmlformats.org/drawingml/2006/main"/>
-                </wp:cNvGraphicFramePr>
-                <a:graphic xmlns:a="http://schemas.openxmlformats.org/drawingml/2006/main">
-                  <a:graphicData uri="http://schemas.microsoft.com/office/word/2010/wordprocessingShape">
-                    <wps:wsp>
-                      <wps:cNvSpPr txBox="1">
-                        <a:spLocks noChangeArrowheads="1"/>
-                      </wps:cNvSpPr>
-                      <wps:spPr bwMode="auto">
-                        <a:xfrm>
-                          <a:off x="0" y="0"/>
-                          <a:ext cx="1828165" cy="2776855"/>
-                        </a:xfrm>
-                        <a:prstGeom prst="rect">
-                          <a:avLst/>
-                        </a:prstGeom>
-                        <a:noFill/>
-                        <a:ln>
-                          <a:noFill/>
-                        </a:ln>
-                      </wps:spPr>
-                      <wps:style>
-                        <a:lnRef idx="0">
-                          <a:scrgbClr r="0" g="0" b="0"/>
-                        </a:lnRef>
-                        <a:fillRef idx="0">
-                          <a:scrgbClr r="0" g="0" b="0"/>
-                        </a:fillRef>
-                        <a:effectRef idx="0">
-                          <a:scrgbClr r="0" g="0" b="0"/>
-                        </a:effectRef>
-                        <a:fontRef idx="minor">
-                          <a:schemeClr val="accent6"/>
-                        </a:fontRef>
-                      </wps:style>
-                      <wps:txbx>
-                        <w:txbxContent>
-                          <w:p>
-                            <w:r>
-                              <w:t xml:space="preserve">This one has over 30 thousand </w:t>
-                            </w:r>
-                            <w:proofErr w:type="gramStart"/>
-                            <w:r>
-                              <w:t>download</w:t>
-                            </w:r>
-                            <w:proofErr w:type="gramEnd"/>
-                            <w:r>
-                              <w:t>.</w:t>
-                            </w:r>
-                          </w:p>
-                          <w:p>
-                            <w:pPr>
-                              <w:rPr>
-                                <w:color w:val="92D050"/>
-                              </w:rPr>
-                            </w:pPr>
-                            <w:hyperlink r:id="rId14" w:history="1">
-                              <w:r>
-                                <w:rPr>
-                                  <w:rStyle w:val="Hyperlink"/>
-                                  <w:color w:val="92D050"/>
-                                </w:rPr>
-                                <w:t>BAZAR</w:t>
-                              </w:r>
-                            </w:hyperlink>
-                          </w:p>
-                          <w:p>
-                            <w:hyperlink r:id="rId15" w:history="1">
-                              <w:r>
-                                <w:rPr>
-                                  <w:rStyle w:val="Hyperlink"/>
-                                </w:rPr>
-                                <w:t>MYKET</w:t>
-                              </w:r>
-                            </w:hyperlink>
-                          </w:p>
-                          <w:p>
-                            <w:r>
-                              <w:t>What about Appstore and google play!</w:t>
-                            </w:r>
-                          </w:p>
-                          <w:p>
-                            <w:r>
-                              <w:t>Don’t worry its going to be publish there too.</w:t>
-                            </w:r>
-                          </w:p>
-                          <w:p>
-                            <w:pPr>
-                              <w:rPr>
-                                <w:color w:val="303848" w:themeColor="accent1"/>
-                                <w:sz w:val="24"/>
-                                <w:szCs w:val="28"/>
-                                <w14:shadow w14:blurRad="38100" w14:dist="25400" w14:dir="5400000" w14:sx="100000" w14:sy="100000" w14:kx="0" w14:ky="0" w14:algn="ctr">
-                                  <w14:srgbClr w14:val="6E747A">
-                                    <w14:alpha w14:val="57000"/>
-                                  </w14:srgbClr>
-                                </w14:shadow>
-                                <w14:textOutline w14:w="0" w14:cap="flat" w14:cmpd="sng" w14:algn="ctr">
-                                  <w14:noFill/>
-                                  <w14:prstDash w14:val="solid"/>
-                                  <w14:round/>
-                                </w14:textOutline>
-                              </w:rPr>
-                            </w:pPr>
-                            <w:hyperlink r:id="rId16" w:history="1">
-                              <w:r>
-                                <w:rPr>
-                                  <w:rStyle w:val="Hyperlink"/>
-                                  <w:sz w:val="24"/>
-                                  <w:szCs w:val="28"/>
-                                  <w14:shadow w14:blurRad="38100" w14:dist="25400" w14:dir="5400000" w14:sx="100000" w14:sy="100000" w14:kx="0" w14:ky="0" w14:algn="ctr">
-                                    <w14:srgbClr w14:val="6E747A">
-                                      <w14:alpha w14:val="57000"/>
-                                    </w14:srgbClr>
-                                  </w14:shadow>
-                                  <w14:textOutline w14:w="0" w14:cap="flat" w14:cmpd="sng" w14:algn="ctr">
-                                    <w14:noFill/>
-                                    <w14:prstDash w14:val="solid"/>
-                                    <w14:round/>
-                                  </w14:textOutline>
-                                </w:rPr>
-                                <w:t>https://pwa.oneyar.app</w:t>
-                              </w:r>
-                            </w:hyperlink>
-                          </w:p>
-                        </w:txbxContent>
-                      </wps:txbx>
-                      <wps:bodyPr rot="0" vert="horz" wrap="square" lIns="91440" tIns="45720" rIns="91440" bIns="45720" anchor="t" anchorCtr="0">
-                        <a:noAutofit/>
-                      </wps:bodyPr>
-                    </wps:wsp>
-                  </a:graphicData>
-                </a:graphic>
-                <wp14:sizeRelH relativeFrom="margin">
-                  <wp14:pctWidth>0</wp14:pctWidth>
-                </wp14:sizeRelH>
-                <wp14:sizeRelV relativeFrom="margin">
-                  <wp14:pctHeight>0</wp14:pctHeight>
-                </wp14:sizeRelV>
-              </wp:anchor>
-            </w:drawing>
-          </mc:Choice>
-          <mc:Fallback>
-            <w:pict>
-              <v:shapetype w14:anchorId="156C2073" id="_x0000_t202" coordsize="21600,21600" o:spt="202" path="m,l,21600r21600,l21600,xe">
-                <v:stroke joinstyle="miter"/>
-                <v:path gradientshapeok="t" o:connecttype="rect"/>
-              </v:shapetype>
-              <v:shape id="Text Box 2" o:spid="_x0000_s1026" type="#_x0000_t202" style="position:absolute;left:0;text-align:left;margin-left:198.7pt;margin-top:3.2pt;width:143.95pt;height:218.65pt;z-index:251672576;visibility:visible;mso-wrap-style:square;mso-width-percent:0;mso-height-percent:0;mso-wrap-distance-left:9pt;mso-wrap-distance-top:3.6pt;mso-wrap-distance-right:9pt;mso-wrap-distance-bottom:3.6pt;mso-position-horizontal:absolute;mso-position-horizontal-relative:text;mso-position-vertical:absolute;mso-position-vertical-relative:text;mso-width-percent:0;mso-height-percent:0;mso-width-relative:margin;mso-height-relative:margin;v-text-anchor:top" o:gfxdata="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" filled="f" stroked="f">
-                <v:textbox>
-                  <w:txbxContent>
-                    <w:p>
-                      <w:r>
-                        <w:t xml:space="preserve">This one has over 30 thousand </w:t>
-                      </w:r>
-                      <w:proofErr w:type="gramStart"/>
-                      <w:r>
-                        <w:t>download</w:t>
-                      </w:r>
-                      <w:proofErr w:type="gramEnd"/>
-                      <w:r>
-                        <w:t>.</w:t>
-                      </w:r>
-                    </w:p>
-                    <w:p>
-                      <w:pPr>
-                        <w:rPr>
-                          <w:color w:val="92D050"/>
-                        </w:rPr>
-                      </w:pPr>
-                      <w:hyperlink r:id="rId17" w:history="1">
-                        <w:r>
-                          <w:rPr>
-                            <w:rStyle w:val="Hyperlink"/>
-                            <w:color w:val="92D050"/>
-                          </w:rPr>
-                          <w:t>BAZAR</w:t>
-                        </w:r>
-                      </w:hyperlink>
-                    </w:p>
-                    <w:p>
-                      <w:hyperlink r:id="rId18" w:history="1">
-                        <w:r>
-                          <w:rPr>
-                            <w:rStyle w:val="Hyperlink"/>
-                          </w:rPr>
-                          <w:t>MYKET</w:t>
-                        </w:r>
-                      </w:hyperlink>
-                    </w:p>
-                    <w:p>
-                      <w:r>
-                        <w:t>What about Appstore and google play!</w:t>
-                      </w:r>
-                    </w:p>
-                    <w:p>
-                      <w:r>
-                        <w:t>Don’t worry its going to be publish there too.</w:t>
-                      </w:r>
-                    </w:p>
-                    <w:p>
-                      <w:pPr>
-                        <w:rPr>
-                          <w:color w:val="303848" w:themeColor="accent1"/>
-                          <w:sz w:val="24"/>
-                          <w:szCs w:val="28"/>
-                          <w14:shadow w14:blurRad="38100" w14:dist="25400" w14:dir="5400000" w14:sx="100000" w14:sy="100000" w14:kx="0" w14:ky="0" w14:algn="ctr">
-                            <w14:srgbClr w14:val="6E747A">
-                              <w14:alpha w14:val="57000"/>
-                            </w14:srgbClr>
-                          </w14:shadow>
-                          <w14:textOutline w14:w="0" w14:cap="flat" w14:cmpd="sng" w14:algn="ctr">
-                            <w14:noFill/>
-                            <w14:prstDash w14:val="solid"/>
-                            <w14:round/>
-                          </w14:textOutline>
-                        </w:rPr>
-                      </w:pPr>
-                      <w:hyperlink r:id="rId19" w:history="1">
-                        <w:r>
-                          <w:rPr>
-                            <w:rStyle w:val="Hyperlink"/>
-                            <w:sz w:val="24"/>
-                            <w:szCs w:val="28"/>
-                            <w14:shadow w14:blurRad="38100" w14:dist="25400" w14:dir="5400000" w14:sx="100000" w14:sy="100000" w14:kx="0" w14:ky="0" w14:algn="ctr">
-                              <w14:srgbClr w14:val="6E747A">
-                                <w14:alpha w14:val="57000"/>
-                              </w14:srgbClr>
-                            </w14:shadow>
-                            <w14:textOutline w14:w="0" w14:cap="flat" w14:cmpd="sng" w14:algn="ctr">
-                              <w14:noFill/>
-                              <w14:prstDash w14:val="solid"/>
-                              <w14:round/>
-                            </w14:textOutline>
-                          </w:rPr>
-                          <w:t>https://pwa.oneyar.app</w:t>
-                        </w:r>
-                      </w:hyperlink>
-                    </w:p>
-                  </w:txbxContent>
-                </v:textbox>
-                <w10:wrap type="square"/>
-              </v:shape>
-            </w:pict>
-          </mc:Fallback>
-        </mc:AlternateContent>
-      </w:r>
-      <w:r>
-        <w:rPr>
-          <w:noProof/>
-          <w:color w:val="000000" w:themeColor="text1"/>
-          <w:sz w:val="24"/>
-        </w:rPr>
         <w:drawing>
-          <wp:anchor distT="0" distB="0" distL="114300" distR="114300" simplePos="0" relativeHeight="251669504" behindDoc="0" locked="0" layoutInCell="1" allowOverlap="1" wp14:anchorId="6F930738" wp14:editId="1E3912D3">
+          <wp:anchor distT="0" distB="0" distL="114300" distR="114300" simplePos="0" relativeHeight="251675648" behindDoc="1" locked="0" layoutInCell="1" allowOverlap="1" wp14:anchorId="065CF403" wp14:editId="5A45DCAE">
             <wp:simplePos x="0" y="0"/>
-            <wp:positionH relativeFrom="column">
-              <wp:posOffset>1350010</wp:posOffset>
+            <wp:positionH relativeFrom="margin">
+              <wp:posOffset>5060950</wp:posOffset>
             </wp:positionH>
             <wp:positionV relativeFrom="paragraph">
-              <wp:posOffset>5715</wp:posOffset>
+              <wp:posOffset>148590</wp:posOffset>
             </wp:positionV>
-            <wp:extent cx="1177368" cy="2550160"/>
-            <wp:effectExtent l="0" t="0" r="3810" b="2540"/>
+            <wp:extent cx="1875197" cy="669188"/>
+            <wp:effectExtent l="0" t="0" r="0" b="0"/>
             <wp:wrapNone/>
-            <wp:docPr id="217508631" name="Picture 12"/>
+            <wp:docPr id="450201842" name="Picture 7">
+              <a:hlinkClick xmlns:a="http://schemas.openxmlformats.org/drawingml/2006/main" r:id="rId19"/>
+            </wp:docPr>
             <wp:cNvGraphicFramePr>
               <a:graphicFrameLocks xmlns:a="http://schemas.openxmlformats.org/drawingml/2006/main" noChangeAspect="1"/>
             </wp:cNvGraphicFramePr>
@@ -1674,11 +1651,13 @@
               <a:graphicData uri="http://schemas.openxmlformats.org/drawingml/2006/picture">
                 <pic:pic xmlns:pic="http://schemas.openxmlformats.org/drawingml/2006/picture">
                   <pic:nvPicPr>
-                    <pic:cNvPr id="217508631" name="Picture 217508631"/>
+                    <pic:cNvPr id="450201842" name="Picture 7">
+                      <a:hlinkClick r:id="rId19"/>
+                    </pic:cNvPr>
                     <pic:cNvPicPr/>
                   </pic:nvPicPr>
                   <pic:blipFill>
-                    <a:blip r:embed="rId20" cstate="print">
+                    <a:blip r:embed="rId20">
                       <a:extLst>
                         <a:ext uri="{28A0092B-C50C-407E-A947-70E740481C1C}">
                           <a14:useLocalDpi xmlns:a14="http://schemas.microsoft.com/office/drawing/2010/main" val="0"/>
@@ -1692,193 +1671,7 @@
                   <pic:spPr>
                     <a:xfrm>
                       <a:off x="0" y="0"/>
-                      <a:ext cx="1177368" cy="2550160"/>
-                    </a:xfrm>
-                    <a:prstGeom prst="rect">
-                      <a:avLst/>
-                    </a:prstGeom>
-                  </pic:spPr>
-                </pic:pic>
-              </a:graphicData>
-            </a:graphic>
-            <wp14:sizeRelH relativeFrom="margin">
-              <wp14:pctWidth>0</wp14:pctWidth>
-            </wp14:sizeRelH>
-            <wp14:sizeRelV relativeFrom="margin">
-              <wp14:pctHeight>0</wp14:pctHeight>
-            </wp14:sizeRelV>
-          </wp:anchor>
-        </w:drawing>
-      </w:r>
-      <w:r>
-        <w:rPr>
-          <w:noProof/>
-          <w:color w:val="000000" w:themeColor="text1"/>
-          <w:sz w:val="24"/>
-        </w:rPr>
-        <w:drawing>
-          <wp:anchor distT="0" distB="0" distL="114300" distR="114300" simplePos="0" relativeHeight="251670528" behindDoc="0" locked="0" layoutInCell="1" allowOverlap="1" wp14:anchorId="3900A844" wp14:editId="4BCDE58C">
-            <wp:simplePos x="0" y="0"/>
-            <wp:positionH relativeFrom="column">
-              <wp:posOffset>58844</wp:posOffset>
-            </wp:positionH>
-            <wp:positionV relativeFrom="paragraph">
-              <wp:posOffset>7196</wp:posOffset>
-            </wp:positionV>
-            <wp:extent cx="1168400" cy="2530450"/>
-            <wp:effectExtent l="0" t="0" r="0" b="3810"/>
-            <wp:wrapNone/>
-            <wp:docPr id="29280598" name="Picture 13"/>
-            <wp:cNvGraphicFramePr>
-              <a:graphicFrameLocks xmlns:a="http://schemas.openxmlformats.org/drawingml/2006/main" noChangeAspect="1"/>
-            </wp:cNvGraphicFramePr>
-            <a:graphic xmlns:a="http://schemas.openxmlformats.org/drawingml/2006/main">
-              <a:graphicData uri="http://schemas.openxmlformats.org/drawingml/2006/picture">
-                <pic:pic xmlns:pic="http://schemas.openxmlformats.org/drawingml/2006/picture">
-                  <pic:nvPicPr>
-                    <pic:cNvPr id="29280598" name="Picture 29280598"/>
-                    <pic:cNvPicPr/>
-                  </pic:nvPicPr>
-                  <pic:blipFill>
-                    <a:blip r:embed="rId21" cstate="print">
-                      <a:extLst>
-                        <a:ext uri="{28A0092B-C50C-407E-A947-70E740481C1C}">
-                          <a14:useLocalDpi xmlns:a14="http://schemas.microsoft.com/office/drawing/2010/main" val="0"/>
-                        </a:ext>
-                      </a:extLst>
-                    </a:blip>
-                    <a:stretch>
-                      <a:fillRect/>
-                    </a:stretch>
-                  </pic:blipFill>
-                  <pic:spPr>
-                    <a:xfrm>
-                      <a:off x="0" y="0"/>
-                      <a:ext cx="1168400" cy="2530450"/>
-                    </a:xfrm>
-                    <a:prstGeom prst="rect">
-                      <a:avLst/>
-                    </a:prstGeom>
-                  </pic:spPr>
-                </pic:pic>
-              </a:graphicData>
-            </a:graphic>
-            <wp14:sizeRelH relativeFrom="margin">
-              <wp14:pctWidth>0</wp14:pctWidth>
-            </wp14:sizeRelH>
-            <wp14:sizeRelV relativeFrom="margin">
-              <wp14:pctHeight>0</wp14:pctHeight>
-            </wp14:sizeRelV>
-          </wp:anchor>
-        </w:drawing>
-      </w:r>
-      <w:r>
-        <w:rPr>
-          <w:noProof/>
-          <w:color w:val="000000" w:themeColor="text1"/>
-          <w:sz w:val="24"/>
-        </w:rPr>
-        <w:drawing>
-          <wp:anchor distT="0" distB="0" distL="114300" distR="114300" simplePos="0" relativeHeight="251668480" behindDoc="0" locked="0" layoutInCell="1" allowOverlap="1" wp14:anchorId="6A7087C3" wp14:editId="30AFD8C9">
-            <wp:simplePos x="0" y="0"/>
-            <wp:positionH relativeFrom="column">
-              <wp:posOffset>4351232</wp:posOffset>
-            </wp:positionH>
-            <wp:positionV relativeFrom="paragraph">
-              <wp:posOffset>6350</wp:posOffset>
-            </wp:positionV>
-            <wp:extent cx="1189355" cy="2575832"/>
-            <wp:effectExtent l="0" t="0" r="0" b="0"/>
-            <wp:wrapNone/>
-            <wp:docPr id="2032235225" name="Picture 10"/>
-            <wp:cNvGraphicFramePr>
-              <a:graphicFrameLocks xmlns:a="http://schemas.openxmlformats.org/drawingml/2006/main" noChangeAspect="1"/>
-            </wp:cNvGraphicFramePr>
-            <a:graphic xmlns:a="http://schemas.openxmlformats.org/drawingml/2006/main">
-              <a:graphicData uri="http://schemas.openxmlformats.org/drawingml/2006/picture">
-                <pic:pic xmlns:pic="http://schemas.openxmlformats.org/drawingml/2006/picture">
-                  <pic:nvPicPr>
-                    <pic:cNvPr id="2032235225" name="Picture 2032235225"/>
-                    <pic:cNvPicPr/>
-                  </pic:nvPicPr>
-                  <pic:blipFill>
-                    <a:blip r:embed="rId22" cstate="print">
-                      <a:extLst>
-                        <a:ext uri="{28A0092B-C50C-407E-A947-70E740481C1C}">
-                          <a14:useLocalDpi xmlns:a14="http://schemas.microsoft.com/office/drawing/2010/main" val="0"/>
-                        </a:ext>
-                      </a:extLst>
-                    </a:blip>
-                    <a:stretch>
-                      <a:fillRect/>
-                    </a:stretch>
-                  </pic:blipFill>
-                  <pic:spPr>
-                    <a:xfrm>
-                      <a:off x="0" y="0"/>
-                      <a:ext cx="1189355" cy="2575832"/>
-                    </a:xfrm>
-                    <a:prstGeom prst="rect">
-                      <a:avLst/>
-                    </a:prstGeom>
-                  </pic:spPr>
-                </pic:pic>
-              </a:graphicData>
-            </a:graphic>
-            <wp14:sizeRelH relativeFrom="margin">
-              <wp14:pctWidth>0</wp14:pctWidth>
-            </wp14:sizeRelH>
-            <wp14:sizeRelV relativeFrom="margin">
-              <wp14:pctHeight>0</wp14:pctHeight>
-            </wp14:sizeRelV>
-          </wp:anchor>
-        </w:drawing>
-      </w:r>
-      <w:r>
-        <w:rPr>
-          <w:noProof/>
-          <w:color w:val="000000" w:themeColor="text1"/>
-          <w:sz w:val="24"/>
-        </w:rPr>
-        <w:drawing>
-          <wp:anchor distT="0" distB="0" distL="114300" distR="114300" simplePos="0" relativeHeight="251667456" behindDoc="0" locked="0" layoutInCell="1" allowOverlap="1" wp14:anchorId="7CB69889" wp14:editId="139175B6">
-            <wp:simplePos x="0" y="0"/>
-            <wp:positionH relativeFrom="column">
-              <wp:posOffset>5663777</wp:posOffset>
-            </wp:positionH>
-            <wp:positionV relativeFrom="paragraph">
-              <wp:posOffset>6350</wp:posOffset>
-            </wp:positionV>
-            <wp:extent cx="1176655" cy="2548255"/>
-            <wp:effectExtent l="0" t="0" r="4445" b="4445"/>
-            <wp:wrapNone/>
-            <wp:docPr id="1142365332" name="Picture 11"/>
-            <wp:cNvGraphicFramePr>
-              <a:graphicFrameLocks xmlns:a="http://schemas.openxmlformats.org/drawingml/2006/main" noChangeAspect="1"/>
-            </wp:cNvGraphicFramePr>
-            <a:graphic xmlns:a="http://schemas.openxmlformats.org/drawingml/2006/main">
-              <a:graphicData uri="http://schemas.openxmlformats.org/drawingml/2006/picture">
-                <pic:pic xmlns:pic="http://schemas.openxmlformats.org/drawingml/2006/picture">
-                  <pic:nvPicPr>
-                    <pic:cNvPr id="1142365332" name="Picture 1142365332"/>
-                    <pic:cNvPicPr/>
-                  </pic:nvPicPr>
-                  <pic:blipFill>
-                    <a:blip r:embed="rId23" cstate="print">
-                      <a:extLst>
-                        <a:ext uri="{28A0092B-C50C-407E-A947-70E740481C1C}">
-                          <a14:useLocalDpi xmlns:a14="http://schemas.microsoft.com/office/drawing/2010/main" val="0"/>
-                        </a:ext>
-                      </a:extLst>
-                    </a:blip>
-                    <a:stretch>
-                      <a:fillRect/>
-                    </a:stretch>
-                  </pic:blipFill>
-                  <pic:spPr>
-                    <a:xfrm>
-                      <a:off x="0" y="0"/>
-                      <a:ext cx="1176655" cy="2548255"/>
+                      <a:ext cx="1875197" cy="669188"/>
                     </a:xfrm>
                     <a:prstGeom prst="rect">
                       <a:avLst/>
@@ -1905,332 +1698,41 @@
           <w:sz w:val="24"/>
         </w:rPr>
       </w:pPr>
-    </w:p>
-    <w:p>
-      <w:pPr>
-        <w:ind w:left="720"/>
-        <w:rPr>
-          <w:color w:val="7F7F7F" w:themeColor="text1" w:themeTint="80"/>
-          <w:sz w:val="24"/>
-        </w:rPr>
-      </w:pPr>
-    </w:p>
-    <w:p>
-      <w:pPr>
-        <w:ind w:left="720"/>
-        <w:rPr>
-          <w:color w:val="7F7F7F" w:themeColor="text1" w:themeTint="80"/>
-          <w:sz w:val="24"/>
-        </w:rPr>
-      </w:pPr>
-    </w:p>
-    <w:p>
-      <w:pPr>
-        <w:ind w:left="720"/>
-        <w:rPr>
-          <w:color w:val="7F7F7F" w:themeColor="text1" w:themeTint="80"/>
-          <w:sz w:val="24"/>
-        </w:rPr>
-      </w:pPr>
-    </w:p>
-    <w:p>
-      <w:pPr>
-        <w:ind w:left="720"/>
-        <w:rPr>
-          <w:color w:val="7F7F7F" w:themeColor="text1" w:themeTint="80"/>
-          <w:sz w:val="24"/>
-        </w:rPr>
-      </w:pPr>
-    </w:p>
-    <w:p>
-      <w:pPr>
-        <w:ind w:left="720"/>
-        <w:rPr>
-          <w:color w:val="7F7F7F" w:themeColor="text1" w:themeTint="80"/>
-          <w:sz w:val="24"/>
-        </w:rPr>
-      </w:pPr>
-    </w:p>
-    <w:p>
-      <w:pPr>
-        <w:ind w:left="720"/>
-        <w:rPr>
-          <w:color w:val="7F7F7F" w:themeColor="text1" w:themeTint="80"/>
-          <w:sz w:val="24"/>
-        </w:rPr>
-      </w:pPr>
-    </w:p>
-    <w:p>
-      <w:pPr>
-        <w:ind w:left="720"/>
-        <w:rPr>
-          <w:color w:val="7F7F7F" w:themeColor="text1" w:themeTint="80"/>
-          <w:sz w:val="24"/>
-        </w:rPr>
-      </w:pPr>
-    </w:p>
-    <w:p>
-      <w:pPr>
-        <w:ind w:left="720"/>
-        <w:rPr>
-          <w:color w:val="7F7F7F" w:themeColor="text1" w:themeTint="80"/>
-          <w:sz w:val="24"/>
-        </w:rPr>
-      </w:pPr>
-    </w:p>
-    <w:p>
-      <w:pPr>
-        <w:ind w:left="720"/>
-        <w:rPr>
-          <w:color w:val="7F7F7F" w:themeColor="text1" w:themeTint="80"/>
-          <w:sz w:val="24"/>
-        </w:rPr>
-      </w:pPr>
-    </w:p>
-    <w:p>
-      <w:pPr>
-        <w:ind w:left="720"/>
-        <w:rPr>
-          <w:color w:val="7F7F7F" w:themeColor="text1" w:themeTint="80"/>
-          <w:sz w:val="24"/>
-        </w:rPr>
-      </w:pPr>
-    </w:p>
-    <w:p>
-      <w:pPr>
-        <w:rPr>
-          <w:color w:val="7F7F7F" w:themeColor="text1" w:themeTint="80"/>
-          <w:sz w:val="24"/>
-        </w:rPr>
-      </w:pPr>
-    </w:p>
-    <w:p>
-      <w:pPr>
-        <w:pStyle w:val="ListParagraph"/>
-        <w:numPr>
-          <w:ilvl w:val="0"/>
-          <w:numId w:val="1"/>
-        </w:numPr>
-        <w:rPr>
-          <w:b/>
-          <w:bCs/>
-          <w:color w:val="7F7F7F" w:themeColor="text1" w:themeTint="80"/>
-          <w:sz w:val="32"/>
-          <w:szCs w:val="32"/>
-        </w:rPr>
-      </w:pPr>
-      <w:r>
-        <w:rPr>
-          <w:b/>
-          <w:bCs/>
-          <w:color w:val="auto"/>
-          <w:sz w:val="32"/>
-          <w:szCs w:val="32"/>
-        </w:rPr>
-        <w:t>Sawda</w:t>
-      </w:r>
-      <w:r>
-        <w:rPr>
-          <w:b/>
-          <w:bCs/>
-          <w:color w:val="7F7F7F" w:themeColor="text1" w:themeTint="80"/>
-          <w:sz w:val="32"/>
-          <w:szCs w:val="32"/>
-        </w:rPr>
-        <w:t xml:space="preserve">: </w:t>
-      </w:r>
-    </w:p>
-    <w:p>
-      <w:pPr>
-        <w:pStyle w:val="ListParagraph"/>
-        <w:jc w:val="both"/>
-        <w:rPr>
-          <w:color w:val="7F7F7F" w:themeColor="text1" w:themeTint="80"/>
-          <w:sz w:val="24"/>
-        </w:rPr>
-      </w:pPr>
-      <w:r>
-        <w:rPr>
-          <w:color w:val="7F7F7F" w:themeColor="text1" w:themeTint="80"/>
-          <w:sz w:val="24"/>
-        </w:rPr>
-        <w:t xml:space="preserve">Sell and buy cars! This app has a lot of </w:t>
-      </w:r>
-      <w:r>
-        <w:rPr>
-          <w:color w:val="7F7F7F" w:themeColor="text1" w:themeTint="80"/>
-          <w:sz w:val="24"/>
-        </w:rPr>
-        <w:t>features</w:t>
-      </w:r>
-      <w:r>
-        <w:rPr>
-          <w:color w:val="7F7F7F" w:themeColor="text1" w:themeTint="80"/>
-          <w:sz w:val="24"/>
-        </w:rPr>
-        <w:t xml:space="preserve"> for selling and buying cars. With almost 32000 cars model you can see features of vehicle you want to buy or sell compare it with other vehicles and </w:t>
-      </w:r>
-      <w:r>
-        <w:rPr>
-          <w:color w:val="7F7F7F" w:themeColor="text1" w:themeTint="80"/>
-          <w:sz w:val="24"/>
-        </w:rPr>
-        <w:t>advertising it with nearly all of its features and failures. You can chat with other too.</w:t>
-      </w:r>
-    </w:p>
-    <w:p>
-      <w:pPr>
-        <w:pStyle w:val="ListParagraph"/>
-        <w:jc w:val="both"/>
-        <w:rPr>
-          <w:color w:val="7F7F7F" w:themeColor="text1" w:themeTint="80"/>
-          <w:sz w:val="24"/>
-        </w:rPr>
-      </w:pPr>
       <w:r>
         <w:rPr>
           <w:noProof/>
           <w:color w:val="7F7F7F" w:themeColor="text1" w:themeTint="80"/>
           <w:sz w:val="24"/>
         </w:rPr>
-        <mc:AlternateContent>
-          <mc:Choice Requires="wps">
-            <w:drawing>
-              <wp:anchor distT="45720" distB="45720" distL="114300" distR="114300" simplePos="0" relativeHeight="251674624" behindDoc="0" locked="0" layoutInCell="1" allowOverlap="1" wp14:anchorId="2B18792F" wp14:editId="5E2DBC44">
-                <wp:simplePos x="0" y="0"/>
-                <wp:positionH relativeFrom="margin">
-                  <wp:posOffset>1346200</wp:posOffset>
-                </wp:positionH>
-                <wp:positionV relativeFrom="paragraph">
-                  <wp:posOffset>11008</wp:posOffset>
-                </wp:positionV>
-                <wp:extent cx="3928110" cy="364066"/>
-                <wp:effectExtent l="0" t="0" r="0" b="0"/>
-                <wp:wrapNone/>
-                <wp:docPr id="912190398" name="Text Box 2"/>
-                <wp:cNvGraphicFramePr>
-                  <a:graphicFrameLocks xmlns:a="http://schemas.openxmlformats.org/drawingml/2006/main"/>
-                </wp:cNvGraphicFramePr>
-                <a:graphic xmlns:a="http://schemas.openxmlformats.org/drawingml/2006/main">
-                  <a:graphicData uri="http://schemas.microsoft.com/office/word/2010/wordprocessingShape">
-                    <wps:wsp>
-                      <wps:cNvSpPr txBox="1">
-                        <a:spLocks noChangeArrowheads="1"/>
-                      </wps:cNvSpPr>
-                      <wps:spPr bwMode="auto">
-                        <a:xfrm>
-                          <a:off x="0" y="0"/>
-                          <a:ext cx="3928110" cy="364066"/>
-                        </a:xfrm>
-                        <a:prstGeom prst="rect">
-                          <a:avLst/>
-                        </a:prstGeom>
-                        <a:noFill/>
-                        <a:ln w="9525">
-                          <a:noFill/>
-                          <a:miter lim="800000"/>
-                          <a:headEnd/>
-                          <a:tailEnd/>
-                        </a:ln>
-                      </wps:spPr>
-                      <wps:txbx>
-                        <w:txbxContent>
-                          <w:p>
-                            <w:r>
-                              <w:t xml:space="preserve">This one is not </w:t>
-                            </w:r>
-                            <w:r>
-                              <w:t>published</w:t>
-                            </w:r>
-                            <w:r>
-                              <w:t xml:space="preserve"> yet. We are looking for a </w:t>
-                            </w:r>
-                            <w:r>
-                              <w:t>Sponsor.</w:t>
-                            </w:r>
-                          </w:p>
-                        </w:txbxContent>
-                      </wps:txbx>
-                      <wps:bodyPr rot="0" vert="horz" wrap="square" lIns="91440" tIns="45720" rIns="91440" bIns="45720" anchor="t" anchorCtr="0">
-                        <a:noAutofit/>
-                      </wps:bodyPr>
-                    </wps:wsp>
-                  </a:graphicData>
-                </a:graphic>
-                <wp14:sizeRelH relativeFrom="margin">
-                  <wp14:pctWidth>0</wp14:pctWidth>
-                </wp14:sizeRelH>
-                <wp14:sizeRelV relativeFrom="margin">
-                  <wp14:pctHeight>0</wp14:pctHeight>
-                </wp14:sizeRelV>
-              </wp:anchor>
-            </w:drawing>
-          </mc:Choice>
-          <mc:Fallback>
-            <w:pict>
-              <v:shape w14:anchorId="2B18792F" id="_x0000_s1027" type="#_x0000_t202" style="position:absolute;left:0;text-align:left;margin-left:106pt;margin-top:.85pt;width:309.3pt;height:28.65pt;z-index:251674624;visibility:visible;mso-wrap-style:square;mso-width-percent:0;mso-height-percent:0;mso-wrap-distance-left:9pt;mso-wrap-distance-top:3.6pt;mso-wrap-distance-right:9pt;mso-wrap-distance-bottom:3.6pt;mso-position-horizontal:absolute;mso-position-horizontal-relative:margin;mso-position-vertical:absolute;mso-position-vertical-relative:text;mso-width-percent:0;mso-height-percent:0;mso-width-relative:margin;mso-height-relative:margin;v-text-anchor:top" o:gfxdata="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" filled="f" stroked="f">
-                <v:textbox>
-                  <w:txbxContent>
-                    <w:p>
-                      <w:r>
-                        <w:t xml:space="preserve">This one is not </w:t>
-                      </w:r>
-                      <w:r>
-                        <w:t>published</w:t>
-                      </w:r>
-                      <w:r>
-                        <w:t xml:space="preserve"> yet. We are looking for a </w:t>
-                      </w:r>
-                      <w:r>
-                        <w:t>Sponsor.</w:t>
-                      </w:r>
-                    </w:p>
-                  </w:txbxContent>
-                </v:textbox>
-                <w10:wrap anchorx="margin"/>
-              </v:shape>
-            </w:pict>
-          </mc:Fallback>
-        </mc:AlternateContent>
-      </w:r>
-    </w:p>
-    <w:p>
-      <w:pPr>
-        <w:pStyle w:val="ListParagraph"/>
-        <w:rPr>
-          <w:color w:val="7F7F7F" w:themeColor="text1" w:themeTint="80"/>
-          <w:sz w:val="24"/>
-        </w:rPr>
-      </w:pPr>
-      <w:r>
-        <w:rPr>
-          <w:noProof/>
-        </w:rPr>
         <w:drawing>
-          <wp:anchor distT="0" distB="0" distL="114300" distR="114300" simplePos="0" relativeHeight="251663360" behindDoc="0" locked="0" layoutInCell="1" allowOverlap="1" wp14:anchorId="3E4426D4" wp14:editId="60F09EB3">
+          <wp:anchor distT="0" distB="0" distL="114300" distR="114300" simplePos="0" relativeHeight="251681792" behindDoc="1" locked="0" layoutInCell="1" allowOverlap="1" wp14:anchorId="4A153DB3" wp14:editId="14C0AEF6">
             <wp:simplePos x="0" y="0"/>
-            <wp:positionH relativeFrom="margin">
-              <wp:posOffset>5965371</wp:posOffset>
+            <wp:positionH relativeFrom="page">
+              <wp:posOffset>3938270</wp:posOffset>
             </wp:positionH>
             <wp:positionV relativeFrom="paragraph">
-              <wp:posOffset>86905</wp:posOffset>
+              <wp:posOffset>52207</wp:posOffset>
             </wp:positionV>
-            <wp:extent cx="895350" cy="1948362"/>
-            <wp:effectExtent l="0" t="0" r="0" b="0"/>
+            <wp:extent cx="1577168" cy="466725"/>
+            <wp:effectExtent l="0" t="0" r="4445" b="0"/>
             <wp:wrapNone/>
-            <wp:docPr id="1609402941" name="Picture 8"/>
+            <wp:docPr id="1140580838" name="Picture 8">
+              <a:hlinkClick xmlns:a="http://schemas.openxmlformats.org/drawingml/2006/main" r:id="rId21"/>
+            </wp:docPr>
             <wp:cNvGraphicFramePr>
-              <a:graphicFrameLocks xmlns:a="http://schemas.openxmlformats.org/drawingml/2006/main"/>
+              <a:graphicFrameLocks xmlns:a="http://schemas.openxmlformats.org/drawingml/2006/main" noChangeAspect="1"/>
             </wp:cNvGraphicFramePr>
             <a:graphic xmlns:a="http://schemas.openxmlformats.org/drawingml/2006/main">
               <a:graphicData uri="http://schemas.openxmlformats.org/drawingml/2006/picture">
                 <pic:pic xmlns:pic="http://schemas.openxmlformats.org/drawingml/2006/picture">
                   <pic:nvPicPr>
-                    <pic:cNvPr id="1609402941" name="Picture 1609402941"/>
+                    <pic:cNvPr id="1140580838" name="Picture 8">
+                      <a:hlinkClick r:id="rId21"/>
+                    </pic:cNvPr>
                     <pic:cNvPicPr/>
                   </pic:nvPicPr>
                   <pic:blipFill>
-                    <a:blip r:embed="rId24" cstate="print">
+                    <a:blip r:embed="rId22" cstate="print">
                       <a:extLst>
                         <a:ext uri="{28A0092B-C50C-407E-A947-70E740481C1C}">
                           <a14:useLocalDpi xmlns:a14="http://schemas.microsoft.com/office/drawing/2010/main" val="0"/>
@@ -2244,7 +1746,7 @@
                   <pic:spPr>
                     <a:xfrm>
                       <a:off x="0" y="0"/>
-                      <a:ext cx="895598" cy="1948901"/>
+                      <a:ext cx="1577168" cy="466725"/>
                     </a:xfrm>
                     <a:prstGeom prst="rect">
                       <a:avLst/>
@@ -2265,20 +1767,24 @@
       <w:r>
         <w:rPr>
           <w:noProof/>
+          <w:color w:val="7F7F7F" w:themeColor="text1" w:themeTint="80"/>
+          <w:sz w:val="24"/>
         </w:rPr>
         <w:drawing>
-          <wp:anchor distT="0" distB="0" distL="114300" distR="114300" simplePos="0" relativeHeight="251660288" behindDoc="0" locked="0" layoutInCell="1" allowOverlap="1" wp14:anchorId="391D30D4" wp14:editId="70F1C38B">
+          <wp:anchor distT="0" distB="0" distL="114300" distR="114300" simplePos="0" relativeHeight="251676672" behindDoc="1" locked="0" layoutInCell="1" allowOverlap="1" wp14:anchorId="40EB4930" wp14:editId="7BAF2075">
             <wp:simplePos x="0" y="0"/>
             <wp:positionH relativeFrom="column">
-              <wp:posOffset>4931682</wp:posOffset>
+              <wp:posOffset>1713865</wp:posOffset>
             </wp:positionH>
             <wp:positionV relativeFrom="paragraph">
-              <wp:posOffset>102326</wp:posOffset>
+              <wp:posOffset>52705</wp:posOffset>
             </wp:positionV>
-            <wp:extent cx="955426" cy="1980948"/>
-            <wp:effectExtent l="0" t="0" r="0" b="635"/>
+            <wp:extent cx="1647825" cy="458804"/>
+            <wp:effectExtent l="0" t="0" r="0" b="0"/>
             <wp:wrapNone/>
-            <wp:docPr id="1802888907" name="Picture 4"/>
+            <wp:docPr id="1971247524" name="Picture 6">
+              <a:hlinkClick xmlns:a="http://schemas.openxmlformats.org/drawingml/2006/main" r:id="rId23"/>
+            </wp:docPr>
             <wp:cNvGraphicFramePr>
               <a:graphicFrameLocks xmlns:a="http://schemas.openxmlformats.org/drawingml/2006/main" noChangeAspect="1"/>
             </wp:cNvGraphicFramePr>
@@ -2286,11 +1792,13 @@
               <a:graphicData uri="http://schemas.openxmlformats.org/drawingml/2006/picture">
                 <pic:pic xmlns:pic="http://schemas.openxmlformats.org/drawingml/2006/picture">
                   <pic:nvPicPr>
-                    <pic:cNvPr id="1802888907" name="Picture 1802888907"/>
+                    <pic:cNvPr id="1971247524" name="Picture 6">
+                      <a:hlinkClick r:id="rId23"/>
+                    </pic:cNvPr>
                     <pic:cNvPicPr/>
                   </pic:nvPicPr>
                   <pic:blipFill>
-                    <a:blip r:embed="rId25" cstate="print">
+                    <a:blip r:embed="rId24" cstate="print">
                       <a:extLst>
                         <a:ext uri="{28A0092B-C50C-407E-A947-70E740481C1C}">
                           <a14:useLocalDpi xmlns:a14="http://schemas.microsoft.com/office/drawing/2010/main" val="0"/>
@@ -2304,68 +1812,7 @@
                   <pic:spPr>
                     <a:xfrm>
                       <a:off x="0" y="0"/>
-                      <a:ext cx="955426" cy="1980948"/>
-                    </a:xfrm>
-                    <a:prstGeom prst="rect">
-                      <a:avLst/>
-                    </a:prstGeom>
-                    <a:noFill/>
-                  </pic:spPr>
-                </pic:pic>
-              </a:graphicData>
-            </a:graphic>
-            <wp14:sizeRelH relativeFrom="margin">
-              <wp14:pctWidth>0</wp14:pctWidth>
-            </wp14:sizeRelH>
-            <wp14:sizeRelV relativeFrom="margin">
-              <wp14:pctHeight>0</wp14:pctHeight>
-            </wp14:sizeRelV>
-          </wp:anchor>
-        </w:drawing>
-      </w:r>
-      <w:r>
-        <w:rPr>
-          <w:noProof/>
-        </w:rPr>
-        <w:drawing>
-          <wp:anchor distT="0" distB="0" distL="114300" distR="114300" simplePos="0" relativeHeight="251664384" behindDoc="0" locked="0" layoutInCell="1" allowOverlap="1" wp14:anchorId="519E656A" wp14:editId="56D6290D">
-            <wp:simplePos x="0" y="0"/>
-            <wp:positionH relativeFrom="column">
-              <wp:posOffset>3938996</wp:posOffset>
-            </wp:positionH>
-            <wp:positionV relativeFrom="paragraph">
-              <wp:posOffset>90808</wp:posOffset>
-            </wp:positionV>
-            <wp:extent cx="907200" cy="1965325"/>
-            <wp:effectExtent l="0" t="0" r="7620" b="0"/>
-            <wp:wrapNone/>
-            <wp:docPr id="293557472" name="Picture 5"/>
-            <wp:cNvGraphicFramePr>
-              <a:graphicFrameLocks xmlns:a="http://schemas.openxmlformats.org/drawingml/2006/main" noChangeAspect="1"/>
-            </wp:cNvGraphicFramePr>
-            <a:graphic xmlns:a="http://schemas.openxmlformats.org/drawingml/2006/main">
-              <a:graphicData uri="http://schemas.openxmlformats.org/drawingml/2006/picture">
-                <pic:pic xmlns:pic="http://schemas.openxmlformats.org/drawingml/2006/picture">
-                  <pic:nvPicPr>
-                    <pic:cNvPr id="293557472" name="Picture 293557472"/>
-                    <pic:cNvPicPr/>
-                  </pic:nvPicPr>
-                  <pic:blipFill>
-                    <a:blip r:embed="rId26" cstate="print">
-                      <a:extLst>
-                        <a:ext uri="{28A0092B-C50C-407E-A947-70E740481C1C}">
-                          <a14:useLocalDpi xmlns:a14="http://schemas.microsoft.com/office/drawing/2010/main" val="0"/>
-                        </a:ext>
-                      </a:extLst>
-                    </a:blip>
-                    <a:stretch>
-                      <a:fillRect/>
-                    </a:stretch>
-                  </pic:blipFill>
-                  <pic:spPr>
-                    <a:xfrm>
-                      <a:off x="0" y="0"/>
-                      <a:ext cx="907200" cy="1965325"/>
+                      <a:ext cx="1647825" cy="458804"/>
                     </a:xfrm>
                     <a:prstGeom prst="rect">
                       <a:avLst/>
@@ -2386,20 +1833,24 @@
       <w:r>
         <w:rPr>
           <w:noProof/>
+          <w:color w:val="7F7F7F" w:themeColor="text1" w:themeTint="80"/>
+          <w:sz w:val="24"/>
         </w:rPr>
         <w:drawing>
-          <wp:anchor distT="0" distB="0" distL="114300" distR="114300" simplePos="0" relativeHeight="251661312" behindDoc="0" locked="0" layoutInCell="1" allowOverlap="1" wp14:anchorId="064676AF" wp14:editId="6E83F18A">
+          <wp:anchor distT="0" distB="0" distL="114300" distR="114300" simplePos="0" relativeHeight="251674624" behindDoc="1" locked="0" layoutInCell="1" allowOverlap="1" wp14:anchorId="3601A1AB" wp14:editId="215DFECA">
             <wp:simplePos x="0" y="0"/>
-            <wp:positionH relativeFrom="column">
-              <wp:posOffset>3039291</wp:posOffset>
+            <wp:positionH relativeFrom="margin">
+              <wp:align>left</wp:align>
             </wp:positionH>
             <wp:positionV relativeFrom="paragraph">
-              <wp:posOffset>102444</wp:posOffset>
+              <wp:posOffset>14605</wp:posOffset>
             </wp:positionV>
-            <wp:extent cx="828918" cy="1952625"/>
-            <wp:effectExtent l="0" t="0" r="9525" b="0"/>
+            <wp:extent cx="1647825" cy="548665"/>
+            <wp:effectExtent l="0" t="0" r="0" b="3810"/>
             <wp:wrapNone/>
-            <wp:docPr id="1299490" name="Picture 3"/>
+            <wp:docPr id="281964154" name="Picture 5">
+              <a:hlinkClick xmlns:a="http://schemas.openxmlformats.org/drawingml/2006/main" r:id="rId25"/>
+            </wp:docPr>
             <wp:cNvGraphicFramePr>
               <a:graphicFrameLocks xmlns:a="http://schemas.openxmlformats.org/drawingml/2006/main" noChangeAspect="1"/>
             </wp:cNvGraphicFramePr>
@@ -2407,11 +1858,13 @@
               <a:graphicData uri="http://schemas.openxmlformats.org/drawingml/2006/picture">
                 <pic:pic xmlns:pic="http://schemas.openxmlformats.org/drawingml/2006/picture">
                   <pic:nvPicPr>
-                    <pic:cNvPr id="1299490" name="Picture 1299490"/>
+                    <pic:cNvPr id="281964154" name="Picture 5">
+                      <a:hlinkClick r:id="rId25"/>
+                    </pic:cNvPr>
                     <pic:cNvPicPr/>
                   </pic:nvPicPr>
                   <pic:blipFill>
-                    <a:blip r:embed="rId27" cstate="print">
+                    <a:blip r:embed="rId26" cstate="print">
                       <a:extLst>
                         <a:ext uri="{28A0092B-C50C-407E-A947-70E740481C1C}">
                           <a14:useLocalDpi xmlns:a14="http://schemas.microsoft.com/office/drawing/2010/main" val="0"/>
@@ -2425,7 +1878,191 @@
                   <pic:spPr>
                     <a:xfrm>
                       <a:off x="0" y="0"/>
-                      <a:ext cx="828918" cy="1952625"/>
+                      <a:ext cx="1647825" cy="548665"/>
+                    </a:xfrm>
+                    <a:prstGeom prst="rect">
+                      <a:avLst/>
+                    </a:prstGeom>
+                  </pic:spPr>
+                </pic:pic>
+              </a:graphicData>
+            </a:graphic>
+            <wp14:sizeRelH relativeFrom="margin">
+              <wp14:pctWidth>0</wp14:pctWidth>
+            </wp14:sizeRelH>
+            <wp14:sizeRelV relativeFrom="margin">
+              <wp14:pctHeight>0</wp14:pctHeight>
+            </wp14:sizeRelV>
+          </wp:anchor>
+        </w:drawing>
+      </w:r>
+    </w:p>
+    <w:p>
+      <w:pPr>
+        <w:ind w:left="720"/>
+        <w:rPr>
+          <w:color w:val="7F7F7F" w:themeColor="text1" w:themeTint="80"/>
+          <w:sz w:val="24"/>
+        </w:rPr>
+      </w:pPr>
+    </w:p>
+    <w:p>
+      <w:pPr>
+        <w:rPr>
+          <w:color w:val="7F7F7F" w:themeColor="text1" w:themeTint="80"/>
+          <w:sz w:val="24"/>
+        </w:rPr>
+      </w:pPr>
+    </w:p>
+    <w:p>
+      <w:pPr>
+        <w:rPr>
+          <w:color w:val="7F7F7F" w:themeColor="text1" w:themeTint="80"/>
+          <w:sz w:val="24"/>
+        </w:rPr>
+      </w:pPr>
+    </w:p>
+    <w:p>
+      <w:pPr>
+        <w:pStyle w:val="ListParagraph"/>
+        <w:numPr>
+          <w:ilvl w:val="0"/>
+          <w:numId w:val="1"/>
+        </w:numPr>
+        <w:rPr>
+          <w:b/>
+          <w:bCs/>
+          <w:color w:val="7F7F7F" w:themeColor="text1" w:themeTint="80"/>
+          <w:sz w:val="32"/>
+          <w:szCs w:val="32"/>
+        </w:rPr>
+      </w:pPr>
+      <w:r>
+        <w:rPr>
+          <w:b/>
+          <w:bCs/>
+          <w:color w:val="auto"/>
+          <w:sz w:val="32"/>
+          <w:szCs w:val="32"/>
+        </w:rPr>
+        <w:t>Sawda</w:t>
+      </w:r>
+      <w:r>
+        <w:rPr>
+          <w:b/>
+          <w:bCs/>
+          <w:color w:val="7F7F7F" w:themeColor="text1" w:themeTint="80"/>
+          <w:sz w:val="32"/>
+          <w:szCs w:val="32"/>
+        </w:rPr>
+        <w:t xml:space="preserve">: </w:t>
+      </w:r>
+    </w:p>
+    <w:p>
+      <w:pPr>
+        <w:pStyle w:val="ListParagraph"/>
+        <w:jc w:val="both"/>
+        <w:rPr>
+          <w:color w:val="7F7F7F" w:themeColor="text1" w:themeTint="80"/>
+          <w:sz w:val="24"/>
+        </w:rPr>
+      </w:pPr>
+      <w:r>
+        <w:rPr>
+          <w:color w:val="7F7F7F" w:themeColor="text1" w:themeTint="80"/>
+          <w:sz w:val="24"/>
+        </w:rPr>
+        <w:t xml:space="preserve">Sell and buy cars! This app has a lot of </w:t>
+      </w:r>
+      <w:r>
+        <w:rPr>
+          <w:color w:val="7F7F7F" w:themeColor="text1" w:themeTint="80"/>
+          <w:sz w:val="24"/>
+        </w:rPr>
+        <w:t>features</w:t>
+      </w:r>
+      <w:r>
+        <w:rPr>
+          <w:color w:val="7F7F7F" w:themeColor="text1" w:themeTint="80"/>
+          <w:sz w:val="24"/>
+        </w:rPr>
+        <w:t xml:space="preserve"> for selling and buying cars. With almost 32000 cars model you can see features of vehicle you want to buy or sell compare it with other vehicles and </w:t>
+      </w:r>
+      <w:r>
+        <w:rPr>
+          <w:color w:val="7F7F7F" w:themeColor="text1" w:themeTint="80"/>
+          <w:sz w:val="24"/>
+        </w:rPr>
+        <w:t>advertising it with nearly all of its features and failures. You can chat with other too.</w:t>
+      </w:r>
+    </w:p>
+    <w:p>
+      <w:pPr>
+        <w:pStyle w:val="ListParagraph"/>
+        <w:jc w:val="both"/>
+        <w:rPr>
+          <w:color w:val="7F7F7F" w:themeColor="text1" w:themeTint="80"/>
+          <w:sz w:val="24"/>
+        </w:rPr>
+      </w:pPr>
+    </w:p>
+    <w:p>
+      <w:pPr>
+        <w:pStyle w:val="ListParagraph"/>
+        <w:rPr>
+          <w:color w:val="7F7F7F" w:themeColor="text1" w:themeTint="80"/>
+          <w:sz w:val="24"/>
+        </w:rPr>
+      </w:pPr>
+      <w:r>
+        <w:rPr>
+          <w:noProof/>
+          <w:color w:val="7F7F7F" w:themeColor="text1" w:themeTint="80"/>
+          <w:sz w:val="24"/>
+        </w:rPr>
+        <w:drawing>
+          <wp:anchor distT="0" distB="0" distL="114300" distR="114300" simplePos="0" relativeHeight="251680768" behindDoc="1" locked="0" layoutInCell="1" allowOverlap="1" wp14:anchorId="71B9F55D" wp14:editId="11E919A7">
+            <wp:simplePos x="0" y="0"/>
+            <wp:positionH relativeFrom="margin">
+              <wp:posOffset>3286125</wp:posOffset>
+            </wp:positionH>
+            <wp:positionV relativeFrom="paragraph">
+              <wp:posOffset>23495</wp:posOffset>
+            </wp:positionV>
+            <wp:extent cx="1924050" cy="686506"/>
+            <wp:effectExtent l="0" t="0" r="0" b="0"/>
+            <wp:wrapNone/>
+            <wp:docPr id="1105358922" name="Picture 7">
+              <a:hlinkClick xmlns:a="http://schemas.openxmlformats.org/drawingml/2006/main" r:id="rId27"/>
+            </wp:docPr>
+            <wp:cNvGraphicFramePr>
+              <a:graphicFrameLocks xmlns:a="http://schemas.openxmlformats.org/drawingml/2006/main" noChangeAspect="1"/>
+            </wp:cNvGraphicFramePr>
+            <a:graphic xmlns:a="http://schemas.openxmlformats.org/drawingml/2006/main">
+              <a:graphicData uri="http://schemas.openxmlformats.org/drawingml/2006/picture">
+                <pic:pic xmlns:pic="http://schemas.openxmlformats.org/drawingml/2006/picture">
+                  <pic:nvPicPr>
+                    <pic:cNvPr id="1105358922" name="Picture 7">
+                      <a:hlinkClick r:id="rId27"/>
+                    </pic:cNvPr>
+                    <pic:cNvPicPr/>
+                  </pic:nvPicPr>
+                  <pic:blipFill>
+                    <a:blip r:embed="rId20">
+                      <a:extLst>
+                        <a:ext uri="{28A0092B-C50C-407E-A947-70E740481C1C}">
+                          <a14:useLocalDpi xmlns:a14="http://schemas.microsoft.com/office/drawing/2010/main" val="0"/>
+                        </a:ext>
+                      </a:extLst>
+                    </a:blip>
+                    <a:stretch>
+                      <a:fillRect/>
+                    </a:stretch>
+                  </pic:blipFill>
+                  <pic:spPr>
+                    <a:xfrm>
+                      <a:off x="0" y="0"/>
+                      <a:ext cx="1924050" cy="686506"/>
                     </a:xfrm>
                     <a:prstGeom prst="rect">
                       <a:avLst/>
@@ -2446,20 +2083,24 @@
       <w:r>
         <w:rPr>
           <w:noProof/>
+          <w:color w:val="7F7F7F" w:themeColor="text1" w:themeTint="80"/>
+          <w:sz w:val="24"/>
         </w:rPr>
         <w:drawing>
-          <wp:anchor distT="0" distB="0" distL="114300" distR="114300" simplePos="0" relativeHeight="251665408" behindDoc="0" locked="0" layoutInCell="1" allowOverlap="1" wp14:anchorId="3CCE916E" wp14:editId="5686053E">
+          <wp:anchor distT="0" distB="0" distL="114300" distR="114300" simplePos="0" relativeHeight="251678720" behindDoc="1" locked="0" layoutInCell="1" allowOverlap="1" wp14:anchorId="5F8511BC" wp14:editId="3689C6AD">
             <wp:simplePos x="0" y="0"/>
-            <wp:positionH relativeFrom="margin">
-              <wp:posOffset>2018756</wp:posOffset>
+            <wp:positionH relativeFrom="column">
+              <wp:posOffset>1514475</wp:posOffset>
             </wp:positionH>
             <wp:positionV relativeFrom="paragraph">
-              <wp:posOffset>85907</wp:posOffset>
+              <wp:posOffset>142875</wp:posOffset>
             </wp:positionV>
-            <wp:extent cx="930069" cy="1965325"/>
-            <wp:effectExtent l="0" t="0" r="3810" b="0"/>
+            <wp:extent cx="1526540" cy="438021"/>
+            <wp:effectExtent l="0" t="0" r="0" b="635"/>
             <wp:wrapNone/>
-            <wp:docPr id="1982894987" name="Picture 7"/>
+            <wp:docPr id="1610547322" name="Picture 4">
+              <a:hlinkClick xmlns:a="http://schemas.openxmlformats.org/drawingml/2006/main" r:id="rId28"/>
+            </wp:docPr>
             <wp:cNvGraphicFramePr>
               <a:graphicFrameLocks xmlns:a="http://schemas.openxmlformats.org/drawingml/2006/main" noChangeAspect="1"/>
             </wp:cNvGraphicFramePr>
@@ -2467,67 +2108,9 @@
               <a:graphicData uri="http://schemas.openxmlformats.org/drawingml/2006/picture">
                 <pic:pic xmlns:pic="http://schemas.openxmlformats.org/drawingml/2006/picture">
                   <pic:nvPicPr>
-                    <pic:cNvPr id="1982894987" name="Picture 1982894987"/>
-                    <pic:cNvPicPr/>
-                  </pic:nvPicPr>
-                  <pic:blipFill>
-                    <a:blip r:embed="rId28" cstate="print">
-                      <a:extLst>
-                        <a:ext uri="{28A0092B-C50C-407E-A947-70E740481C1C}">
-                          <a14:useLocalDpi xmlns:a14="http://schemas.microsoft.com/office/drawing/2010/main" val="0"/>
-                        </a:ext>
-                      </a:extLst>
-                    </a:blip>
-                    <a:stretch>
-                      <a:fillRect/>
-                    </a:stretch>
-                  </pic:blipFill>
-                  <pic:spPr>
-                    <a:xfrm>
-                      <a:off x="0" y="0"/>
-                      <a:ext cx="930069" cy="1965325"/>
-                    </a:xfrm>
-                    <a:prstGeom prst="rect">
-                      <a:avLst/>
-                    </a:prstGeom>
-                  </pic:spPr>
-                </pic:pic>
-              </a:graphicData>
-            </a:graphic>
-            <wp14:sizeRelH relativeFrom="margin">
-              <wp14:pctWidth>0</wp14:pctWidth>
-            </wp14:sizeRelH>
-            <wp14:sizeRelV relativeFrom="margin">
-              <wp14:pctHeight>0</wp14:pctHeight>
-            </wp14:sizeRelV>
-          </wp:anchor>
-        </w:drawing>
-      </w:r>
-      <w:r>
-        <w:rPr>
-          <w:noProof/>
-        </w:rPr>
-        <w:drawing>
-          <wp:anchor distT="0" distB="0" distL="114300" distR="114300" simplePos="0" relativeHeight="251662336" behindDoc="0" locked="0" layoutInCell="1" allowOverlap="1" wp14:anchorId="10760AB6" wp14:editId="07760AB9">
-            <wp:simplePos x="0" y="0"/>
-            <wp:positionH relativeFrom="column">
-              <wp:posOffset>1050925</wp:posOffset>
-            </wp:positionH>
-            <wp:positionV relativeFrom="paragraph">
-              <wp:posOffset>71120</wp:posOffset>
-            </wp:positionV>
-            <wp:extent cx="885825" cy="1964715"/>
-            <wp:effectExtent l="0" t="0" r="0" b="0"/>
-            <wp:wrapNone/>
-            <wp:docPr id="1968284890" name="Picture 2"/>
-            <wp:cNvGraphicFramePr>
-              <a:graphicFrameLocks xmlns:a="http://schemas.openxmlformats.org/drawingml/2006/main" noChangeAspect="1"/>
-            </wp:cNvGraphicFramePr>
-            <a:graphic xmlns:a="http://schemas.openxmlformats.org/drawingml/2006/main">
-              <a:graphicData uri="http://schemas.openxmlformats.org/drawingml/2006/picture">
-                <pic:pic xmlns:pic="http://schemas.openxmlformats.org/drawingml/2006/picture">
-                  <pic:nvPicPr>
-                    <pic:cNvPr id="1968284890" name="Picture 1968284890"/>
+                    <pic:cNvPr id="1610547322" name="Picture 4">
+                      <a:hlinkClick r:id="rId28"/>
+                    </pic:cNvPr>
                     <pic:cNvPicPr/>
                   </pic:nvPicPr>
                   <pic:blipFill>
@@ -2545,67 +2128,7 @@
                   <pic:spPr>
                     <a:xfrm>
                       <a:off x="0" y="0"/>
-                      <a:ext cx="885825" cy="1964715"/>
-                    </a:xfrm>
-                    <a:prstGeom prst="rect">
-                      <a:avLst/>
-                    </a:prstGeom>
-                  </pic:spPr>
-                </pic:pic>
-              </a:graphicData>
-            </a:graphic>
-            <wp14:sizeRelH relativeFrom="margin">
-              <wp14:pctWidth>0</wp14:pctWidth>
-            </wp14:sizeRelH>
-            <wp14:sizeRelV relativeFrom="margin">
-              <wp14:pctHeight>0</wp14:pctHeight>
-            </wp14:sizeRelV>
-          </wp:anchor>
-        </w:drawing>
-      </w:r>
-      <w:r>
-        <w:rPr>
-          <w:noProof/>
-        </w:rPr>
-        <w:drawing>
-          <wp:anchor distT="0" distB="0" distL="114300" distR="114300" simplePos="0" relativeHeight="251666432" behindDoc="0" locked="0" layoutInCell="1" allowOverlap="1" wp14:anchorId="715B9C30" wp14:editId="4AD8242D">
-            <wp:simplePos x="0" y="0"/>
-            <wp:positionH relativeFrom="margin">
-              <wp:align>left</wp:align>
-            </wp:positionH>
-            <wp:positionV relativeFrom="paragraph">
-              <wp:posOffset>61085</wp:posOffset>
-            </wp:positionV>
-            <wp:extent cx="908050" cy="1967106"/>
-            <wp:effectExtent l="0" t="0" r="6350" b="0"/>
-            <wp:wrapNone/>
-            <wp:docPr id="2068211459" name="Picture 6"/>
-            <wp:cNvGraphicFramePr>
-              <a:graphicFrameLocks xmlns:a="http://schemas.openxmlformats.org/drawingml/2006/main" noChangeAspect="1"/>
-            </wp:cNvGraphicFramePr>
-            <a:graphic xmlns:a="http://schemas.openxmlformats.org/drawingml/2006/main">
-              <a:graphicData uri="http://schemas.openxmlformats.org/drawingml/2006/picture">
-                <pic:pic xmlns:pic="http://schemas.openxmlformats.org/drawingml/2006/picture">
-                  <pic:nvPicPr>
-                    <pic:cNvPr id="2068211459" name="Picture 2068211459"/>
-                    <pic:cNvPicPr/>
-                  </pic:nvPicPr>
-                  <pic:blipFill>
-                    <a:blip r:embed="rId30" cstate="print">
-                      <a:extLst>
-                        <a:ext uri="{28A0092B-C50C-407E-A947-70E740481C1C}">
-                          <a14:useLocalDpi xmlns:a14="http://schemas.microsoft.com/office/drawing/2010/main" val="0"/>
-                        </a:ext>
-                      </a:extLst>
-                    </a:blip>
-                    <a:stretch>
-                      <a:fillRect/>
-                    </a:stretch>
-                  </pic:blipFill>
-                  <pic:spPr>
-                    <a:xfrm>
-                      <a:off x="0" y="0"/>
-                      <a:ext cx="908050" cy="1967106"/>
+                      <a:ext cx="1526540" cy="438021"/>
                     </a:xfrm>
                     <a:prstGeom prst="rect">
                       <a:avLst/>
@@ -3696,32 +3219,6 @@
     </w:docPart>
     <w:docPart>
       <w:docPartPr>
-        <w:name w:val="F24863961CCD4287B524E93DAF7DEC11"/>
-        <w:category>
-          <w:name w:val="General"/>
-          <w:gallery w:val="placeholder"/>
-        </w:category>
-        <w:types>
-          <w:type w:val="bbPlcHdr"/>
-        </w:types>
-        <w:behaviors>
-          <w:behavior w:val="content"/>
-        </w:behaviors>
-        <w:guid w:val="{2381B00E-4508-408C-AB57-BBE9CE7215D2}"/>
-      </w:docPartPr>
-      <w:docPartBody>
-        <w:p>
-          <w:pPr>
-            <w:pStyle w:val="F24863961CCD4287B524E93DAF7DEC11"/>
-          </w:pPr>
-          <w:r>
-            <w:t>marcel@example.com</w:t>
-          </w:r>
-        </w:p>
-      </w:docPartBody>
-    </w:docPart>
-    <w:docPart>
-      <w:docPartPr>
         <w:name w:val="A399A404017A4BEEA9946BBC8EA8B208"/>
         <w:category>
           <w:name w:val="General"/>
@@ -3824,6 +3321,32 @@
         </w:p>
       </w:docPartBody>
     </w:docPart>
+    <w:docPart>
+      <w:docPartPr>
+        <w:name w:val="D2FAD24A7E7247B0906DBF1A56AC1724"/>
+        <w:category>
+          <w:name w:val="General"/>
+          <w:gallery w:val="placeholder"/>
+        </w:category>
+        <w:types>
+          <w:type w:val="bbPlcHdr"/>
+        </w:types>
+        <w:behaviors>
+          <w:behavior w:val="content"/>
+        </w:behaviors>
+        <w:guid w:val="{64F55BED-9C46-478A-8B46-840DEE271771}"/>
+      </w:docPartPr>
+      <w:docPartBody>
+        <w:p>
+          <w:pPr>
+            <w:pStyle w:val="D2FAD24A7E7247B0906DBF1A56AC1724"/>
+          </w:pPr>
+          <w:r>
+            <w:t>marcel@example.com</w:t>
+          </w:r>
+        </w:p>
+      </w:docPartBody>
+    </w:docPart>
   </w:docParts>
 </w:glossaryDocument>
 </file>
@@ -3913,12 +3436,20 @@
   </w:compat>
   <w:rsids>
     <w:rsidRoot w:val="00E75697"/>
+    <w:rsid w:val="00016C4C"/>
     <w:rsid w:val="00347210"/>
     <w:rsid w:val="003D4D8D"/>
+    <w:rsid w:val="005622AF"/>
+    <w:rsid w:val="005A551F"/>
     <w:rsid w:val="005B2C12"/>
     <w:rsid w:val="00642673"/>
     <w:rsid w:val="00925C13"/>
+    <w:rsid w:val="009E5E28"/>
     <w:rsid w:val="00AC0E8E"/>
+    <w:rsid w:val="00B76229"/>
+    <w:rsid w:val="00BE332C"/>
+    <w:rsid w:val="00C33022"/>
+    <w:rsid w:val="00D35798"/>
     <w:rsid w:val="00D36A1C"/>
     <w:rsid w:val="00E75697"/>
   </w:rsids>
@@ -4383,9 +3914,6 @@
   <w:style w:type="paragraph" w:customStyle="1" w:styleId="F3E885201C604D9C93A13B7F572B428C">
     <w:name w:val="F3E885201C604D9C93A13B7F572B428C"/>
   </w:style>
-  <w:style w:type="paragraph" w:customStyle="1" w:styleId="F24863961CCD4287B524E93DAF7DEC11">
-    <w:name w:val="F24863961CCD4287B524E93DAF7DEC11"/>
-  </w:style>
   <w:style w:type="paragraph" w:customStyle="1" w:styleId="A399A404017A4BEEA9946BBC8EA8B208">
     <w:name w:val="A399A404017A4BEEA9946BBC8EA8B208"/>
   </w:style>
@@ -4397,6 +3925,10 @@
   </w:style>
   <w:style w:type="paragraph" w:customStyle="1" w:styleId="615C2DBD67614DF28F9EE5A11031E081">
     <w:name w:val="615C2DBD67614DF28F9EE5A11031E081"/>
+  </w:style>
+  <w:style w:type="paragraph" w:customStyle="1" w:styleId="D2FAD24A7E7247B0906DBF1A56AC1724">
+    <w:name w:val="D2FAD24A7E7247B0906DBF1A56AC1724"/>
+    <w:rsid w:val="005A551F"/>
   </w:style>
 </w:styles>
 </file>
@@ -4610,6 +4142,15 @@
 </file>
 
 <file path=customXml/item1.xml><?xml version="1.0" encoding="utf-8"?>
+<?mso-contentType ?>
+<FormTemplates xmlns="http://schemas.microsoft.com/sharepoint/v3/contenttype/forms">
+  <Display>DocumentLibraryForm</Display>
+  <Edit>DocumentLibraryForm</Edit>
+  <New>DocumentLibraryForm</New>
+</FormTemplates>
+</file>
+
+<file path=customXml/item2.xml><?xml version="1.0" encoding="utf-8"?>
 <p:properties xmlns:p="http://schemas.microsoft.com/office/2006/metadata/properties" xmlns:xsi="http://www.w3.org/2001/XMLSchema-instance" xmlns:pc="http://schemas.microsoft.com/office/infopath/2007/PartnerControls">
   <documentManagement>
     <_ip_UnifiedCompliancePolicyUIAction xmlns="http://schemas.microsoft.com/sharepoint/v3" xsi:nil="true"/>
@@ -4629,20 +4170,7 @@
 </p:properties>
 </file>
 
-<file path=customXml/item2.xml><?xml version="1.0" encoding="utf-8"?>
-<?mso-contentType ?>
-<FormTemplates xmlns="http://schemas.microsoft.com/sharepoint/v3/contenttype/forms">
-  <Display>DocumentLibraryForm</Display>
-  <Edit>DocumentLibraryForm</Edit>
-  <New>DocumentLibraryForm</New>
-</FormTemplates>
-</file>
-
 <file path=customXml/item3.xml><?xml version="1.0" encoding="utf-8"?>
-<b:Sources xmlns:b="http://schemas.openxmlformats.org/officeDocument/2006/bibliography" xmlns="http://schemas.openxmlformats.org/officeDocument/2006/bibliography" SelectedStyle="\APASixthEditionOfficeOnline.xsl" StyleName="APA" Version="6"/>
-</file>
-
-<file path=customXml/item4.xml><?xml version="1.0" encoding="utf-8"?>
 <ct:contentTypeSchema xmlns:ct="http://schemas.microsoft.com/office/2006/metadata/contentType" xmlns:ma="http://schemas.microsoft.com/office/2006/metadata/properties/metaAttributes" ct:_="" ma:_="" ma:contentTypeName="Document" ma:contentTypeID="0x01010079F111ED35F8CC479449609E8A0923A6" ma:contentTypeVersion="26" ma:contentTypeDescription="Create a new document." ma:contentTypeScope="" ma:versionID="ac37c1753acd5e330d2062ccec26ea66">
   <xsd:schema xmlns:xsd="http://www.w3.org/2001/XMLSchema" xmlns:xs="http://www.w3.org/2001/XMLSchema" xmlns:p="http://schemas.microsoft.com/office/2006/metadata/properties" xmlns:ns1="http://schemas.microsoft.com/sharepoint/v3" xmlns:ns2="71af3243-3dd4-4a8d-8c0d-dd76da1f02a5" xmlns:ns3="16c05727-aa75-4e4a-9b5f-8a80a1165891" xmlns:ns4="230e9df3-be65-4c73-a93b-d1236ebd677e" targetNamespace="http://schemas.microsoft.com/office/2006/metadata/properties" ma:root="true" ma:fieldsID="3b340c7101c92c5120abd06486f94548" ns1:_="" ns2:_="" ns3:_="" ns4:_="">
     <xsd:import namespace="http://schemas.microsoft.com/sharepoint/v3"/>
@@ -4942,7 +4470,19 @@
 </ct:contentTypeSchema>
 </file>
 
+<file path=customXml/item4.xml><?xml version="1.0" encoding="utf-8"?>
+<b:Sources xmlns:b="http://schemas.openxmlformats.org/officeDocument/2006/bibliography" xmlns="http://schemas.openxmlformats.org/officeDocument/2006/bibliography" SelectedStyle="\APASixthEditionOfficeOnline.xsl" StyleName="APA" Version="6"/>
+</file>
+
 <file path=customXml/itemProps1.xml><?xml version="1.0" encoding="utf-8"?>
+<ds:datastoreItem xmlns:ds="http://schemas.openxmlformats.org/officeDocument/2006/customXml" ds:itemID="{E68E47EB-B2BF-4E93-A5C0-AB358882F12B}">
+  <ds:schemaRefs>
+    <ds:schemaRef ds:uri="http://schemas.microsoft.com/sharepoint/v3/contenttype/forms"/>
+  </ds:schemaRefs>
+</ds:datastoreItem>
+</file>
+
+<file path=customXml/itemProps2.xml><?xml version="1.0" encoding="utf-8"?>
 <ds:datastoreItem xmlns:ds="http://schemas.openxmlformats.org/officeDocument/2006/customXml" ds:itemID="{DE81D349-9164-409A-86A7-1900526381D0}">
   <ds:schemaRefs>
     <ds:schemaRef ds:uri="http://schemas.microsoft.com/office/2006/metadata/properties"/>
@@ -4954,23 +4494,7 @@
 </ds:datastoreItem>
 </file>
 
-<file path=customXml/itemProps2.xml><?xml version="1.0" encoding="utf-8"?>
-<ds:datastoreItem xmlns:ds="http://schemas.openxmlformats.org/officeDocument/2006/customXml" ds:itemID="{E68E47EB-B2BF-4E93-A5C0-AB358882F12B}">
-  <ds:schemaRefs>
-    <ds:schemaRef ds:uri="http://schemas.microsoft.com/sharepoint/v3/contenttype/forms"/>
-  </ds:schemaRefs>
-</ds:datastoreItem>
-</file>
-
 <file path=customXml/itemProps3.xml><?xml version="1.0" encoding="utf-8"?>
-<ds:datastoreItem xmlns:ds="http://schemas.openxmlformats.org/officeDocument/2006/customXml" ds:itemID="{B84C2E51-E9B7-40F6-9287-3292FDF93320}">
-  <ds:schemaRefs>
-    <ds:schemaRef ds:uri="http://schemas.openxmlformats.org/officeDocument/2006/bibliography"/>
-  </ds:schemaRefs>
-</ds:datastoreItem>
-</file>
-
-<file path=customXml/itemProps4.xml><?xml version="1.0" encoding="utf-8"?>
 <ds:datastoreItem xmlns:ds="http://schemas.openxmlformats.org/officeDocument/2006/customXml" ds:itemID="{63B76F39-2901-49A1-8324-B1651277BAEE}">
   <ds:schemaRefs>
     <ds:schemaRef ds:uri="http://schemas.microsoft.com/office/2006/metadata/contentType"/>
@@ -4991,6 +4515,14 @@
 </ds:datastoreItem>
 </file>
 
+<file path=customXml/itemProps4.xml><?xml version="1.0" encoding="utf-8"?>
+<ds:datastoreItem xmlns:ds="http://schemas.openxmlformats.org/officeDocument/2006/customXml" ds:itemID="{B84C2E51-E9B7-40F6-9287-3292FDF93320}">
+  <ds:schemaRefs>
+    <ds:schemaRef ds:uri="http://schemas.openxmlformats.org/officeDocument/2006/bibliography"/>
+  </ds:schemaRefs>
+</ds:datastoreItem>
+</file>
+
 <file path=docMetadata/LabelInfo.xml><?xml version="1.0" encoding="utf-8"?>
 <clbl:labelList xmlns:clbl="http://schemas.microsoft.com/office/2020/mipLabelMetadata"/>
 </file>
</xml_diff>